<commit_message>
Updated the Vision and Design documents, while adding an ideas document to help keep design thoughts in order
</commit_message>
<xml_diff>
--- a/Design/Design Document.docx
+++ b/Design/Design Document.docx
@@ -30,8 +30,6 @@
       <w:r>
         <w:t>Design Documentation</w:t>
       </w:r>
-      <w:bookmarkStart w:id="0" w:name="_GoBack"/>
-      <w:bookmarkEnd w:id="0"/>
     </w:p>
     <w:p>
       <w:pPr>
@@ -101,6 +99,12 @@
         <w:rPr>
           <w:noProof/>
         </w:rPr>
+        <w:t xml:space="preserve"> &amp; Product Description</w:t>
+      </w:r>
+      <w:r>
+        <w:rPr>
+          <w:noProof/>
+        </w:rPr>
         <w:tab/>
       </w:r>
       <w:r>
@@ -557,6 +561,8 @@
       <w:pPr>
         <w:pStyle w:val="Heading1"/>
       </w:pPr>
+      <w:bookmarkStart w:id="0" w:name="_GoBack"/>
+      <w:bookmarkEnd w:id="0"/>
     </w:p>
     <w:p>
       <w:pPr>
@@ -573,15 +579,29 @@
     <w:p>
       <w:pPr>
         <w:pStyle w:val="Textbody"/>
-      </w:pPr>
-      <w:r>
-        <w:t>This section provides a brief overview of the project.</w:t>
-      </w:r>
-    </w:p>
-    <w:p>
-      <w:pPr>
-        <w:pStyle w:val="Heading1"/>
-      </w:pPr>
+        <w:ind w:firstLine="709"/>
+      </w:pPr>
+      <w:r>
+        <w:t xml:space="preserve">The Neural Compression Network is a project that I am starting to teach myself </w:t>
+      </w:r>
+      <w:r>
+        <w:t xml:space="preserve">about multiple areas of programming theory and new technologies. I originally set out with the goal to learn C# in depth with the project idea of making a manual compression program. I knew and still know I am not going to come up with anything that even comes close to the industry standard compression rate, however I wanted to do it for fun. Next, I wanted to learn more about how neural networks and machine learning works, which I can also do in C# comfortably. Then my roommate told me to combine the two projects; work on each of them and then implement them together with the end goal of creating a neural network that tries to make a compression algorithm more efficient. </w:t>
+      </w:r>
+    </w:p>
+    <w:p>
+      <w:pPr>
+        <w:pStyle w:val="Textbody"/>
+      </w:pPr>
+      <w:r>
+        <w:tab/>
+        <w:t>This project has more than enough potential to be too difficult for my level of programming</w:t>
+      </w:r>
+      <w:r>
+        <w:t xml:space="preserve"> experience</w:t>
+      </w:r>
+      <w:r>
+        <w:t xml:space="preserve">, however the worst-case scenario that I can foresee is that I create a manual compression algorithm and a basic neural network. Even if this is what ends up happening I will still be happy with this level of experience. </w:t>
+      </w:r>
     </w:p>
     <w:p>
       <w:pPr>
@@ -771,10 +791,10 @@
         <w:tblLook w:val="01E0" w:firstRow="1" w:lastRow="1" w:firstColumn="1" w:lastColumn="1" w:noHBand="0" w:noVBand="0"/>
       </w:tblPr>
       <w:tblGrid>
-        <w:gridCol w:w="2070"/>
-        <w:gridCol w:w="1980"/>
-        <w:gridCol w:w="630"/>
-        <w:gridCol w:w="5310"/>
+        <w:gridCol w:w="2048"/>
+        <w:gridCol w:w="1957"/>
+        <w:gridCol w:w="619"/>
+        <w:gridCol w:w="5230"/>
       </w:tblGrid>
       <w:tr>
         <w:tc>
@@ -1779,7 +1799,7 @@
         <w:sz w:val="20"/>
         <w:szCs w:val="20"/>
       </w:rPr>
-      <w:t>2018-04-30</w:t>
+      <w:t>2018-05-01</w:t>
     </w:r>
     <w:r>
       <w:rPr>
@@ -2396,7 +2416,7 @@
     <w:lsdException w:name="Table Web 2" w:semiHidden="1" w:unhideWhenUsed="1"/>
     <w:lsdException w:name="Table Web 3" w:semiHidden="1" w:unhideWhenUsed="1"/>
     <w:lsdException w:name="Balloon Text" w:semiHidden="1" w:unhideWhenUsed="1"/>
-    <w:lsdException w:name="Table Grid" w:semiHidden="1" w:uiPriority="0" w:unhideWhenUsed="1"/>
+    <w:lsdException w:name="Table Grid" w:uiPriority="0"/>
     <w:lsdException w:name="Table Theme" w:semiHidden="1" w:unhideWhenUsed="1"/>
     <w:lsdException w:name="Placeholder Text" w:semiHidden="1"/>
     <w:lsdException w:name="No Spacing" w:uiPriority="1" w:qFormat="1"/>

</xml_diff>

<commit_message>
Created the domain model and system architecture for the entire project
</commit_message>
<xml_diff>
--- a/Design/Design Document.docx
+++ b/Design/Design Document.docx
@@ -561,20 +561,18 @@
       <w:pPr>
         <w:pStyle w:val="Heading1"/>
       </w:pPr>
-      <w:bookmarkStart w:id="0" w:name="_GoBack"/>
-      <w:bookmarkEnd w:id="0"/>
     </w:p>
     <w:p>
       <w:pPr>
         <w:pStyle w:val="Heading1"/>
         <w:pageBreakBefore/>
       </w:pPr>
-      <w:bookmarkStart w:id="1" w:name="_Toc464460994"/>
+      <w:bookmarkStart w:id="0" w:name="_Toc464460994"/>
       <w:r>
         <w:lastRenderedPageBreak/>
         <w:t>Summary</w:t>
       </w:r>
-      <w:bookmarkEnd w:id="1"/>
+      <w:bookmarkEnd w:id="0"/>
     </w:p>
     <w:p>
       <w:pPr>
@@ -608,39 +606,124 @@
         <w:pStyle w:val="Heading1"/>
         <w:pageBreakBefore/>
       </w:pPr>
-      <w:bookmarkStart w:id="2" w:name="_Toc464460995"/>
+      <w:bookmarkStart w:id="1" w:name="_Toc464460995"/>
       <w:r>
         <w:lastRenderedPageBreak/>
         <w:t>Domain Model</w:t>
       </w:r>
-      <w:bookmarkEnd w:id="2"/>
+      <w:bookmarkEnd w:id="1"/>
+    </w:p>
+    <w:p>
+      <w:pPr>
+        <w:pStyle w:val="Heading1"/>
+      </w:pPr>
+      <w:r>
+        <w:rPr>
+          <w:noProof/>
+        </w:rPr>
+        <w:drawing>
+          <wp:inline distT="0" distB="0" distL="0" distR="0" wp14:anchorId="6C64EEE8" wp14:editId="60BF7DEC">
+            <wp:extent cx="5486400" cy="4229100"/>
+            <wp:effectExtent l="0" t="0" r="0" b="0"/>
+            <wp:docPr id="2" name="Picture 2"/>
+            <wp:cNvGraphicFramePr>
+              <a:graphicFrameLocks xmlns:a="http://schemas.openxmlformats.org/drawingml/2006/main" noChangeAspect="1"/>
+            </wp:cNvGraphicFramePr>
+            <a:graphic xmlns:a="http://schemas.openxmlformats.org/drawingml/2006/main">
+              <a:graphicData uri="http://schemas.openxmlformats.org/drawingml/2006/picture">
+                <pic:pic xmlns:pic="http://schemas.openxmlformats.org/drawingml/2006/picture">
+                  <pic:nvPicPr>
+                    <pic:cNvPr id="0" name="Picture 3"/>
+                    <pic:cNvPicPr>
+                      <a:picLocks noChangeAspect="1" noChangeArrowheads="1"/>
+                    </pic:cNvPicPr>
+                  </pic:nvPicPr>
+                  <pic:blipFill>
+                    <a:blip r:embed="rId8">
+                      <a:extLst>
+                        <a:ext uri="{28A0092B-C50C-407E-A947-70E740481C1C}">
+                          <a14:useLocalDpi xmlns:a14="http://schemas.microsoft.com/office/drawing/2010/main" val="0"/>
+                        </a:ext>
+                      </a:extLst>
+                    </a:blip>
+                    <a:srcRect/>
+                    <a:stretch>
+                      <a:fillRect/>
+                    </a:stretch>
+                  </pic:blipFill>
+                  <pic:spPr bwMode="auto">
+                    <a:xfrm>
+                      <a:off x="0" y="0"/>
+                      <a:ext cx="5486400" cy="4229100"/>
+                    </a:xfrm>
+                    <a:prstGeom prst="rect">
+                      <a:avLst/>
+                    </a:prstGeom>
+                    <a:noFill/>
+                    <a:ln>
+                      <a:noFill/>
+                    </a:ln>
+                  </pic:spPr>
+                </pic:pic>
+              </a:graphicData>
+            </a:graphic>
+          </wp:inline>
+        </w:drawing>
+      </w:r>
     </w:p>
     <w:p>
       <w:pPr>
         <w:pStyle w:val="Textbody"/>
-      </w:pPr>
-      <w:r>
-        <w:t>This section provides a</w:t>
-      </w:r>
-      <w:r>
-        <w:t xml:space="preserve"> domain model for the project. It should </w:t>
-      </w:r>
-      <w:r>
-        <w:t>follow the guidelines discussed in class and the design project activity sheets</w:t>
-      </w:r>
-      <w:r>
-        <w:t>.</w:t>
-      </w:r>
-      <w:r>
-        <w:t xml:space="preserve"> For it to be readable, you may need to </w:t>
-      </w:r>
-      <w:r>
-        <w:t>turn this page into landscape mode.</w:t>
-      </w:r>
-    </w:p>
-    <w:p>
-      <w:pPr>
-        <w:pStyle w:val="Heading1"/>
+        <w:jc w:val="center"/>
+        <w:rPr>
+          <w:b/>
+          <w:sz w:val="16"/>
+        </w:rPr>
+      </w:pPr>
+      <w:r>
+        <w:rPr>
+          <w:b/>
+          <w:sz w:val="16"/>
+        </w:rPr>
+        <w:t xml:space="preserve">Figure 1: High-level </w:t>
+      </w:r>
+      <w:r>
+        <w:rPr>
+          <w:b/>
+          <w:sz w:val="16"/>
+        </w:rPr>
+        <w:t>d</w:t>
+      </w:r>
+      <w:r>
+        <w:rPr>
+          <w:b/>
+          <w:sz w:val="16"/>
+        </w:rPr>
+        <w:t xml:space="preserve">omain </w:t>
+      </w:r>
+      <w:r>
+        <w:rPr>
+          <w:b/>
+          <w:sz w:val="16"/>
+        </w:rPr>
+        <w:t>m</w:t>
+      </w:r>
+      <w:r>
+        <w:rPr>
+          <w:b/>
+          <w:sz w:val="16"/>
+        </w:rPr>
+        <w:t>odel of the entire project</w:t>
+      </w:r>
+    </w:p>
+    <w:p>
+      <w:pPr>
+        <w:pStyle w:val="Textbody"/>
+      </w:pPr>
+    </w:p>
+    <w:p>
+      <w:pPr>
+        <w:pStyle w:val="Textbody"/>
       </w:pPr>
     </w:p>
     <w:p>
@@ -648,27 +731,122 @@
         <w:pStyle w:val="Heading1"/>
         <w:pageBreakBefore/>
       </w:pPr>
-      <w:bookmarkStart w:id="3" w:name="_Toc464460996"/>
+      <w:bookmarkStart w:id="2" w:name="_Toc464460996"/>
       <w:r>
         <w:lastRenderedPageBreak/>
         <w:t>System Architecture</w:t>
       </w:r>
+      <w:bookmarkEnd w:id="2"/>
+    </w:p>
+    <w:p>
+      <w:pPr>
+        <w:pStyle w:val="Heading1"/>
+        <w:jc w:val="center"/>
+      </w:pPr>
+      <w:r>
+        <w:rPr>
+          <w:noProof/>
+        </w:rPr>
+        <w:drawing>
+          <wp:inline distT="0" distB="0" distL="0" distR="0" wp14:anchorId="10026C0D" wp14:editId="28860E80">
+            <wp:extent cx="6332220" cy="6553668"/>
+            <wp:effectExtent l="0" t="0" r="0" b="0"/>
+            <wp:docPr id="4" name="Picture 4"/>
+            <wp:cNvGraphicFramePr>
+              <a:graphicFrameLocks xmlns:a="http://schemas.openxmlformats.org/drawingml/2006/main" noChangeAspect="1"/>
+            </wp:cNvGraphicFramePr>
+            <a:graphic xmlns:a="http://schemas.openxmlformats.org/drawingml/2006/main">
+              <a:graphicData uri="http://schemas.openxmlformats.org/drawingml/2006/picture">
+                <pic:pic xmlns:pic="http://schemas.openxmlformats.org/drawingml/2006/picture">
+                  <pic:nvPicPr>
+                    <pic:cNvPr id="0" name="Picture 7"/>
+                    <pic:cNvPicPr>
+                      <a:picLocks noChangeAspect="1" noChangeArrowheads="1"/>
+                    </pic:cNvPicPr>
+                  </pic:nvPicPr>
+                  <pic:blipFill>
+                    <a:blip r:embed="rId9">
+                      <a:extLst>
+                        <a:ext uri="{28A0092B-C50C-407E-A947-70E740481C1C}">
+                          <a14:useLocalDpi xmlns:a14="http://schemas.microsoft.com/office/drawing/2010/main" val="0"/>
+                        </a:ext>
+                      </a:extLst>
+                    </a:blip>
+                    <a:srcRect/>
+                    <a:stretch>
+                      <a:fillRect/>
+                    </a:stretch>
+                  </pic:blipFill>
+                  <pic:spPr bwMode="auto">
+                    <a:xfrm>
+                      <a:off x="0" y="0"/>
+                      <a:ext cx="6332220" cy="6553668"/>
+                    </a:xfrm>
+                    <a:prstGeom prst="rect">
+                      <a:avLst/>
+                    </a:prstGeom>
+                    <a:noFill/>
+                    <a:ln>
+                      <a:noFill/>
+                    </a:ln>
+                  </pic:spPr>
+                </pic:pic>
+              </a:graphicData>
+            </a:graphic>
+          </wp:inline>
+        </w:drawing>
+      </w:r>
+      <w:bookmarkStart w:id="3" w:name="_GoBack"/>
       <w:bookmarkEnd w:id="3"/>
     </w:p>
     <w:p>
       <w:pPr>
         <w:pStyle w:val="Textbody"/>
-      </w:pPr>
-      <w:r>
-        <w:t>This section provides a model of the subsystem components that make up the overall software architecture for the project. Draw the subsystems as simple boxes with relationships between them.</w:t>
-      </w:r>
-      <w:r>
-        <w:t xml:space="preserve"> Provide a narrative that describes the responsibilities of each component and the interfaces that are provided between subsystems.</w:t>
-      </w:r>
-    </w:p>
-    <w:p>
-      <w:pPr>
-        <w:pStyle w:val="Heading1"/>
+        <w:jc w:val="center"/>
+        <w:rPr>
+          <w:b/>
+          <w:sz w:val="16"/>
+        </w:rPr>
+      </w:pPr>
+      <w:r>
+        <w:rPr>
+          <w:b/>
+          <w:sz w:val="16"/>
+        </w:rPr>
+        <w:t xml:space="preserve">Figure </w:t>
+      </w:r>
+      <w:r>
+        <w:rPr>
+          <w:b/>
+          <w:sz w:val="16"/>
+        </w:rPr>
+        <w:t>2</w:t>
+      </w:r>
+      <w:r>
+        <w:rPr>
+          <w:b/>
+          <w:sz w:val="16"/>
+        </w:rPr>
+        <w:t xml:space="preserve">: </w:t>
+      </w:r>
+      <w:r>
+        <w:rPr>
+          <w:b/>
+          <w:sz w:val="16"/>
+        </w:rPr>
+        <w:t>System architecture</w:t>
+      </w:r>
+      <w:r>
+        <w:rPr>
+          <w:b/>
+          <w:sz w:val="16"/>
+        </w:rPr>
+        <w:t xml:space="preserve"> of the project</w:t>
+      </w:r>
+    </w:p>
+    <w:p>
+      <w:pPr>
+        <w:pStyle w:val="Textbody"/>
       </w:pPr>
     </w:p>
     <w:p>
@@ -1726,8 +1904,8 @@
       </w:pPr>
     </w:p>
     <w:sectPr>
-      <w:headerReference w:type="default" r:id="rId8"/>
-      <w:footerReference w:type="default" r:id="rId9"/>
+      <w:headerReference w:type="default" r:id="rId10"/>
+      <w:footerReference w:type="default" r:id="rId11"/>
       <w:pgSz w:w="12240" w:h="15840"/>
       <w:pgMar w:top="1134" w:right="1134" w:bottom="1134" w:left="1134" w:header="720" w:footer="720" w:gutter="0"/>
       <w:cols w:space="720"/>

</xml_diff>